<commit_message>
2025.01.16 LeetCode 每日一题 Hot100
</commit_message>
<xml_diff>
--- a/12306 开发记录.docx
+++ b/12306 开发记录.docx
@@ -158,9 +158,6 @@
       <w:pPr>
         <w:pStyle w:val="afc"/>
         <w:ind w:left="440"/>
-        <w:rPr>
-          <w:rFonts w:hint="eastAsia"/>
-        </w:rPr>
       </w:pPr>
     </w:p>
     <w:p>
@@ -253,9 +250,6 @@
       <w:pPr>
         <w:pStyle w:val="afc"/>
         <w:ind w:left="440"/>
-        <w:rPr>
-          <w:rFonts w:hint="eastAsia"/>
-        </w:rPr>
       </w:pPr>
     </w:p>
     <w:p>
@@ -303,25 +297,7 @@
           <w:rPr>
             <w:rStyle w:val="aff1"/>
           </w:rPr>
-          <w:t>R</w:t>
-        </w:r>
-        <w:r>
-          <w:rPr>
-            <w:rStyle w:val="aff1"/>
-          </w:rPr>
-          <w:t>o</w:t>
-        </w:r>
-        <w:r>
-          <w:rPr>
-            <w:rStyle w:val="aff1"/>
-          </w:rPr>
-          <w:t>c</w:t>
-        </w:r>
-        <w:r>
-          <w:rPr>
-            <w:rStyle w:val="aff1"/>
-          </w:rPr>
-          <w:t>ketMQ</w:t>
+          <w:t>RocketMQ</w:t>
         </w:r>
       </w:hyperlink>
     </w:p>
@@ -457,21 +433,7 @@
             <w:rStyle w:val="aff1"/>
             <w:rFonts w:hint="eastAsia"/>
           </w:rPr>
-          <w:t>如何发起一笔购票订</w:t>
-        </w:r>
-        <w:r>
-          <w:rPr>
-            <w:rStyle w:val="aff1"/>
-            <w:rFonts w:hint="eastAsia"/>
-          </w:rPr>
-          <w:t>单</w:t>
-        </w:r>
-        <w:r>
-          <w:rPr>
-            <w:rStyle w:val="aff1"/>
-            <w:rFonts w:hint="eastAsia"/>
-          </w:rPr>
-          <w:t>支付流程</w:t>
+          <w:t>如何发起一笔购票订单支付流程</w:t>
         </w:r>
       </w:hyperlink>
     </w:p>
@@ -502,21 +464,7 @@
             <w:rStyle w:val="aff1"/>
             <w:rFonts w:hint="eastAsia"/>
           </w:rPr>
-          <w:t>购买车票出现</w:t>
-        </w:r>
-        <w:r>
-          <w:rPr>
-            <w:rStyle w:val="aff1"/>
-            <w:rFonts w:hint="eastAsia"/>
-          </w:rPr>
-          <w:t>站</w:t>
-        </w:r>
-        <w:r>
-          <w:rPr>
-            <w:rStyle w:val="aff1"/>
-            <w:rFonts w:hint="eastAsia"/>
-          </w:rPr>
-          <w:t>点余票不足如何解决</w:t>
+          <w:t>购买车票出现站点余票不足如何解决</w:t>
         </w:r>
       </w:hyperlink>
     </w:p>
@@ -1277,9 +1225,6 @@
     <w:p>
       <w:pPr>
         <w:pStyle w:val="21"/>
-        <w:rPr>
-          <w:rFonts w:hint="eastAsia"/>
-        </w:rPr>
       </w:pPr>
       <w:hyperlink r:id="rId26" w:history="1">
         <w:r>
@@ -1337,9 +1282,6 @@
           <w:ilvl w:val="0"/>
           <w:numId w:val="22"/>
         </w:numPr>
-        <w:rPr>
-          <w:rFonts w:hint="eastAsia"/>
-        </w:rPr>
       </w:pPr>
       <w:r>
         <w:t>业务系统开发</w:t>
@@ -2421,9 +2363,6 @@
       <w:pPr>
         <w:pStyle w:val="a7"/>
         <w:spacing w:before="156" w:after="156"/>
-        <w:rPr>
-          <w:rFonts w:hint="eastAsia"/>
-        </w:rPr>
       </w:pPr>
       <w:r>
         <w:rPr>
@@ -3196,11 +3135,6 @@
       </w:r>
     </w:p>
     <w:p>
-      <w:pPr>
-        <w:rPr>
-          <w:rFonts w:hint="eastAsia"/>
-        </w:rPr>
-      </w:pPr>
       <w:r>
         <w:t>K</w:t>
       </w:r>
@@ -3400,13 +3334,7 @@
         </w:r>
       </w:hyperlink>
     </w:p>
-    <w:p>
-      <w:pPr>
-        <w:rPr>
-          <w:rFonts w:hint="eastAsia"/>
-        </w:rPr>
-      </w:pPr>
-    </w:p>
+    <w:p/>
     <w:p>
       <w:pPr>
         <w:widowControl/>
@@ -3448,21 +3376,7 @@
             <w:rStyle w:val="aff1"/>
             <w:rFonts w:hint="eastAsia"/>
           </w:rPr>
-          <w:t>手摸手梳理数据库表关系之用户</w:t>
-        </w:r>
-        <w:r>
-          <w:rPr>
-            <w:rStyle w:val="aff1"/>
-            <w:rFonts w:hint="eastAsia"/>
-          </w:rPr>
-          <w:t>管</w:t>
-        </w:r>
-        <w:r>
-          <w:rPr>
-            <w:rStyle w:val="aff1"/>
-            <w:rFonts w:hint="eastAsia"/>
-          </w:rPr>
-          <w:t>理</w:t>
+          <w:t>手摸手梳理数据库表关系之用户管理</w:t>
         </w:r>
       </w:hyperlink>
     </w:p>
@@ -3618,34 +3532,19 @@
           <w:ilvl w:val="0"/>
           <w:numId w:val="23"/>
         </w:numPr>
-        <w:rPr>
-          <w:rFonts w:hint="eastAsia"/>
-        </w:rPr>
-      </w:pPr>
-      <w:r>
-        <w:rPr>
-          <w:rFonts w:hint="eastAsia"/>
-        </w:rPr>
-        <w:t>因此</w:t>
-      </w:r>
-      <w:r>
-        <w:rPr>
-          <w:rFonts w:hint="eastAsia"/>
-        </w:rPr>
-        <w:t>单独的邮箱表和手机</w:t>
+      </w:pPr>
+      <w:r>
+        <w:rPr>
+          <w:rFonts w:hint="eastAsia"/>
+        </w:rPr>
+        <w:t>因此单独的邮箱表和手机</w:t>
       </w:r>
       <w:proofErr w:type="gramStart"/>
       <w:r>
         <w:rPr>
           <w:rFonts w:hint="eastAsia"/>
         </w:rPr>
-        <w:t>号表</w:t>
-      </w:r>
-      <w:r>
-        <w:rPr>
-          <w:rFonts w:hint="eastAsia"/>
-        </w:rPr>
-        <w:t>帮助</w:t>
+        <w:t>号表帮助</w:t>
       </w:r>
       <w:proofErr w:type="gramEnd"/>
       <w:r>
@@ -3766,21 +3665,7 @@
             <w:rStyle w:val="aff1"/>
             <w:rFonts w:hint="eastAsia"/>
           </w:rPr>
-          <w:t>手摸手梳理数</w:t>
-        </w:r>
-        <w:r>
-          <w:rPr>
-            <w:rStyle w:val="aff1"/>
-            <w:rFonts w:hint="eastAsia"/>
-          </w:rPr>
-          <w:t>据</w:t>
-        </w:r>
-        <w:r>
-          <w:rPr>
-            <w:rStyle w:val="aff1"/>
-            <w:rFonts w:hint="eastAsia"/>
-          </w:rPr>
-          <w:t>库表关系之列车数据管理</w:t>
+          <w:t>手摸手梳理数据库表关系之列车数据管理</w:t>
         </w:r>
       </w:hyperlink>
     </w:p>
@@ -3902,11 +3787,6 @@
       </w:r>
     </w:p>
     <w:p>
-      <w:pPr>
-        <w:rPr>
-          <w:rFonts w:hint="eastAsia"/>
-        </w:rPr>
-      </w:pPr>
       <w:r>
         <w:rPr>
           <w:rFonts w:hint="eastAsia"/>
@@ -3922,6 +3802,78 @@
       <w:r>
         <w:t>余票在缓存里</w:t>
       </w:r>
+    </w:p>
+    <w:p>
+      <w:pPr>
+        <w:widowControl/>
+      </w:pPr>
+      <w:r>
+        <w:br w:type="page"/>
+      </w:r>
+    </w:p>
+    <w:p>
+      <w:pPr>
+        <w:pStyle w:val="14"/>
+      </w:pPr>
+      <w:r>
+        <w:rPr>
+          <w:rFonts w:hint="eastAsia"/>
+        </w:rPr>
+        <w:lastRenderedPageBreak/>
+        <w:t>星球视频</w:t>
+      </w:r>
+      <w:r>
+        <w:rPr>
+          <w:rFonts w:hint="eastAsia"/>
+        </w:rPr>
+        <w:t>-</w:t>
+      </w:r>
+      <w:hyperlink r:id="rId44" w:history="1">
+        <w:r>
+          <w:rPr>
+            <w:rStyle w:val="aff1"/>
+            <w:rFonts w:hint="eastAsia"/>
+          </w:rPr>
+          <w:t>如何实现列车购票责任链验证请求数据准确性</w:t>
+        </w:r>
+      </w:hyperlink>
+    </w:p>
+    <w:p>
+      <w:proofErr w:type="gramStart"/>
+      <w:r>
+        <w:rPr>
+          <w:rFonts w:hint="eastAsia"/>
+        </w:rPr>
+        <w:t>语雀文档</w:t>
+      </w:r>
+      <w:proofErr w:type="gramEnd"/>
+      <w:r>
+        <w:rPr>
+          <w:rFonts w:hint="eastAsia"/>
+        </w:rPr>
+        <w:t>-</w:t>
+      </w:r>
+      <w:hyperlink r:id="rId45" w:history="1">
+        <w:r>
+          <w:rPr>
+            <w:rStyle w:val="aff1"/>
+            <w:rFonts w:hint="eastAsia"/>
+          </w:rPr>
+          <w:t>手摸手之实现用户购票责任链验证</w:t>
+        </w:r>
+      </w:hyperlink>
+    </w:p>
+    <w:p>
+      <w:r>
+        <w:t xml:space="preserve"> </w:t>
+      </w:r>
+    </w:p>
+    <w:p>
+      <w:pPr>
+        <w:rPr>
+          <w:rFonts w:hint="eastAsia"/>
+        </w:rPr>
+      </w:pPr>
     </w:p>
     <w:sectPr>
       <w:pgSz w:w="11906" w:h="16838"/>
@@ -5912,7 +5864,7 @@
   <w:style w:type="paragraph" w:default="1" w:styleId="a0">
     <w:name w:val="Normal"/>
     <w:qFormat/>
-    <w:rsid w:val="007664AD"/>
+    <w:rsid w:val="00220127"/>
     <w:pPr>
       <w:widowControl w:val="0"/>
     </w:pPr>

</xml_diff>